<commit_message>
Last update before submission
</commit_message>
<xml_diff>
--- a/Summary/FrenchThesis/VulgarizedAbstract.docx
+++ b/Summary/FrenchThesis/VulgarizedAbstract.docx
@@ -123,39 +123,33 @@
           <w:color w:val="000000"/>
           <w:lang w:val="en-US"/>
         </w:rPr>
-        <w:t xml:space="preserve">, the quantum bits, able to be not only in the states |0&gt; and |1&gt; but also a superposition of state </w:t>
-      </w:r>
-      <w:r>
-        <w:rPr>
-          <w:rFonts w:ascii="Symbol" w:hAnsi="Symbol" w:cs="Times New Roman"/>
-          <w:color w:val="000000"/>
-          <w:lang w:val="en-US"/>
-        </w:rPr>
-        <w:t></w:t>
-      </w:r>
-      <w:r>
-        <w:rPr>
-          <w:rFonts w:ascii="Times New Roman" w:hAnsi="Times New Roman" w:cs="Times New Roman"/>
-          <w:color w:val="000000"/>
-          <w:lang w:val="en-US"/>
-        </w:rPr>
-        <w:t xml:space="preserve">|0&gt; + </w:t>
-      </w:r>
-      <w:r>
-        <w:rPr>
-          <w:rFonts w:ascii="Symbol" w:hAnsi="Symbol" w:cs="Times New Roman"/>
-          <w:color w:val="000000"/>
-          <w:lang w:val="en-US"/>
-        </w:rPr>
-        <w:t></w:t>
-      </w:r>
-      <w:r>
-        <w:rPr>
-          <w:rFonts w:ascii="Times New Roman" w:hAnsi="Times New Roman" w:cs="Times New Roman"/>
-          <w:color w:val="000000"/>
-          <w:lang w:val="en-US"/>
-        </w:rPr>
-        <w:t>|1&gt;</w:t>
+        <w:t xml:space="preserve">, the quantum bits, able to be not only in the states |0&gt; and </w:t>
+      </w:r>
+      <w:r>
+        <w:rPr>
+          <w:rFonts w:ascii="Times New Roman" w:hAnsi="Times New Roman" w:cs="Times New Roman"/>
+          <w:color w:val="000000"/>
+          <w:lang w:val="en-US"/>
+        </w:rPr>
+        <w:t>|1&gt; but also a superposition of</w:t>
+      </w:r>
+      <w:r>
+        <w:rPr>
+          <w:rFonts w:ascii="Times New Roman" w:hAnsi="Times New Roman" w:cs="Times New Roman"/>
+          <w:color w:val="000000"/>
+          <w:lang w:val="en-US"/>
+        </w:rPr>
+        <w:t xml:space="preserve"> </w:t>
+      </w:r>
+      <w:bookmarkStart w:id="0" w:name="_GoBack"/>
+      <w:bookmarkEnd w:id="0"/>
+      <w:r>
+        <w:rPr>
+          <w:rFonts w:ascii="Times New Roman" w:hAnsi="Times New Roman" w:cs="Times New Roman"/>
+          <w:color w:val="000000"/>
+          <w:lang w:val="en-US"/>
+        </w:rPr>
+        <w:t>those two states</w:t>
       </w:r>
       <w:r>
         <w:rPr>
@@ -793,8 +787,6 @@
         </w:rPr>
         <w:t xml:space="preserve"> de contrainte.</w:t>
       </w:r>
-      <w:bookmarkStart w:id="0" w:name="_GoBack"/>
-      <w:bookmarkEnd w:id="0"/>
     </w:p>
     <w:sectPr>
       <w:pgSz w:w="11906" w:h="16838"/>

</xml_diff>